<commit_message>
edited mr, gbm, report
</commit_message>
<xml_diff>
--- a/report.docx
+++ b/report.docx
@@ -79,13 +79,51 @@
           <w:lang w:val="en-MY" w:eastAsia="zh-CN"/>
         </w:rPr>
       </w:pPr>
+      <w:proofErr w:type="spellStart"/>
+      <w:proofErr w:type="gramStart"/>
       <w:r>
         <w:rPr>
           <w:rFonts w:eastAsia="Times New Roman"/>
           <w:szCs w:val="24"/>
           <w:lang w:val="en-MY" w:eastAsia="zh-CN"/>
         </w:rPr>
-        <w:t>dS(t) = 0.1 dt + 0.26 dB(t); S(0) = 39</w:t>
+        <w:t>dS</w:t>
+      </w:r>
+      <w:proofErr w:type="spellEnd"/>
+      <w:r>
+        <w:rPr>
+          <w:rFonts w:eastAsia="Times New Roman"/>
+          <w:szCs w:val="24"/>
+          <w:lang w:val="en-MY" w:eastAsia="zh-CN"/>
+        </w:rPr>
+        <w:t>(</w:t>
+      </w:r>
+      <w:proofErr w:type="gramEnd"/>
+      <w:r>
+        <w:rPr>
+          <w:rFonts w:eastAsia="Times New Roman"/>
+          <w:szCs w:val="24"/>
+          <w:lang w:val="en-MY" w:eastAsia="zh-CN"/>
+        </w:rPr>
+        <w:t xml:space="preserve">t) = 0.1 </w:t>
+      </w:r>
+      <w:proofErr w:type="spellStart"/>
+      <w:r>
+        <w:rPr>
+          <w:rFonts w:eastAsia="Times New Roman"/>
+          <w:szCs w:val="24"/>
+          <w:lang w:val="en-MY" w:eastAsia="zh-CN"/>
+        </w:rPr>
+        <w:t>dt</w:t>
+      </w:r>
+      <w:proofErr w:type="spellEnd"/>
+      <w:r>
+        <w:rPr>
+          <w:rFonts w:eastAsia="Times New Roman"/>
+          <w:szCs w:val="24"/>
+          <w:lang w:val="en-MY" w:eastAsia="zh-CN"/>
+        </w:rPr>
+        <w:t xml:space="preserve"> + 0.26 dB(t); S(0) = 39</w:t>
       </w:r>
       <w:r>
         <w:rPr>
@@ -147,7 +185,27 @@
           <w:szCs w:val="24"/>
           <w:lang w:val="en-MY" w:eastAsia="zh-CN"/>
         </w:rPr>
-        <w:t>What is the expectation value of S(3)?</w:t>
+        <w:t xml:space="preserve">What is the expectation value of </w:t>
+      </w:r>
+      <w:proofErr w:type="gramStart"/>
+      <w:r>
+        <w:rPr>
+          <w:rFonts w:eastAsia="Times New Roman"/>
+          <w:b/>
+          <w:szCs w:val="24"/>
+          <w:lang w:val="en-MY" w:eastAsia="zh-CN"/>
+        </w:rPr>
+        <w:t>S(</w:t>
+      </w:r>
+      <w:proofErr w:type="gramEnd"/>
+      <w:r>
+        <w:rPr>
+          <w:rFonts w:eastAsia="Times New Roman"/>
+          <w:b/>
+          <w:szCs w:val="24"/>
+          <w:lang w:val="en-MY" w:eastAsia="zh-CN"/>
+        </w:rPr>
+        <w:t>3)?</w:t>
       </w:r>
     </w:p>
     <w:p>
@@ -339,7 +397,25 @@
           <w:szCs w:val="24"/>
           <w:lang w:val="en-MY" w:eastAsia="zh-CN"/>
         </w:rPr>
-        <w:t>To find expectation of S(3):</w:t>
+        <w:t xml:space="preserve">To find expectation of </w:t>
+      </w:r>
+      <w:proofErr w:type="gramStart"/>
+      <w:r>
+        <w:rPr>
+          <w:rFonts w:eastAsia="Times New Roman"/>
+          <w:szCs w:val="24"/>
+          <w:lang w:val="en-MY" w:eastAsia="zh-CN"/>
+        </w:rPr>
+        <w:t>S(</w:t>
+      </w:r>
+      <w:proofErr w:type="gramEnd"/>
+      <w:r>
+        <w:rPr>
+          <w:rFonts w:eastAsia="Times New Roman"/>
+          <w:szCs w:val="24"/>
+          <w:lang w:val="en-MY" w:eastAsia="zh-CN"/>
+        </w:rPr>
+        <w:t>3):</w:t>
       </w:r>
       <w:r>
         <w:rPr>
@@ -528,7 +604,27 @@
           <w:szCs w:val="24"/>
           <w:lang w:val="en-MY" w:eastAsia="zh-CN"/>
         </w:rPr>
-        <w:t>What is the variance of S(3)?</w:t>
+        <w:t xml:space="preserve">What is the variance of </w:t>
+      </w:r>
+      <w:proofErr w:type="gramStart"/>
+      <w:r>
+        <w:rPr>
+          <w:rFonts w:eastAsia="Times New Roman"/>
+          <w:b/>
+          <w:szCs w:val="24"/>
+          <w:lang w:val="en-MY" w:eastAsia="zh-CN"/>
+        </w:rPr>
+        <w:t>S(</w:t>
+      </w:r>
+      <w:proofErr w:type="gramEnd"/>
+      <w:r>
+        <w:rPr>
+          <w:rFonts w:eastAsia="Times New Roman"/>
+          <w:b/>
+          <w:szCs w:val="24"/>
+          <w:lang w:val="en-MY" w:eastAsia="zh-CN"/>
+        </w:rPr>
+        <w:t>3)?</w:t>
       </w:r>
     </w:p>
     <w:p>
@@ -821,7 +917,25 @@
           <w:szCs w:val="24"/>
           <w:lang w:val="en-MY" w:eastAsia="zh-CN"/>
         </w:rPr>
-        <w:t>To find variance of S(3):</w:t>
+        <w:t xml:space="preserve">To find variance of </w:t>
+      </w:r>
+      <w:proofErr w:type="gramStart"/>
+      <w:r>
+        <w:rPr>
+          <w:rFonts w:eastAsia="Times New Roman"/>
+          <w:szCs w:val="24"/>
+          <w:lang w:val="en-MY" w:eastAsia="zh-CN"/>
+        </w:rPr>
+        <w:t>S(</w:t>
+      </w:r>
+      <w:proofErr w:type="gramEnd"/>
+      <w:r>
+        <w:rPr>
+          <w:rFonts w:eastAsia="Times New Roman"/>
+          <w:szCs w:val="24"/>
+          <w:lang w:val="en-MY" w:eastAsia="zh-CN"/>
+        </w:rPr>
+        <w:t>3):</w:t>
       </w:r>
     </w:p>
     <w:p>
@@ -1154,7 +1268,23 @@
           <w:b/>
           <w:lang w:val="en-MY" w:eastAsia="zh-CN"/>
         </w:rPr>
-        <w:t>Calculate the expectation value of S(3) based on the simulation.</w:t>
+        <w:t xml:space="preserve">Calculate the expectation value of </w:t>
+      </w:r>
+      <w:proofErr w:type="gramStart"/>
+      <w:r>
+        <w:rPr>
+          <w:b/>
+          <w:lang w:val="en-MY" w:eastAsia="zh-CN"/>
+        </w:rPr>
+        <w:t>S(</w:t>
+      </w:r>
+      <w:proofErr w:type="gramEnd"/>
+      <w:r>
+        <w:rPr>
+          <w:b/>
+          <w:lang w:val="en-MY" w:eastAsia="zh-CN"/>
+        </w:rPr>
+        <w:t>3) based on the simulation.</w:t>
       </w:r>
     </w:p>
     <w:p>
@@ -1169,13 +1299,38 @@
         <w:rPr>
           <w:lang w:val="en-MY" w:eastAsia="zh-CN"/>
         </w:rPr>
-        <w:t xml:space="preserve">First, I take the last row of the data, which consist of 5 values there and set a variable named “total” to zero initially. </w:t>
-      </w:r>
-      <w:r>
-        <w:rPr>
-          <w:lang w:val="en-MY" w:eastAsia="zh-CN"/>
-        </w:rPr>
-        <w:t xml:space="preserve">After that, I add up the 5 values by using a </w:t>
+        <w:t xml:space="preserve">First, I take the last row of the data, which consist of </w:t>
+      </w:r>
+      <w:r>
+        <w:rPr>
+          <w:lang w:val="en-MY" w:eastAsia="zh-CN"/>
+        </w:rPr>
+        <w:t>1000</w:t>
+      </w:r>
+      <w:r>
+        <w:rPr>
+          <w:lang w:val="en-MY" w:eastAsia="zh-CN"/>
+        </w:rPr>
+        <w:t xml:space="preserve"> values there and set a variable named “total” to zero initially. </w:t>
+      </w:r>
+      <w:r>
+        <w:rPr>
+          <w:lang w:val="en-MY" w:eastAsia="zh-CN"/>
+        </w:rPr>
+        <w:t>After that, I add up the 1000</w:t>
+      </w:r>
+      <w:r>
+        <w:rPr>
+          <w:lang w:val="en-MY" w:eastAsia="zh-CN"/>
+        </w:rPr>
+        <w:t xml:space="preserve"> values by using </w:t>
+      </w:r>
+      <w:proofErr w:type="gramStart"/>
+      <w:r>
+        <w:rPr>
+          <w:lang w:val="en-MY" w:eastAsia="zh-CN"/>
+        </w:rPr>
+        <w:t xml:space="preserve">a </w:t>
       </w:r>
       <w:r>
         <w:rPr>
@@ -1184,11 +1339,38 @@
         </w:rPr>
         <w:t>for</w:t>
       </w:r>
-      <w:r>
-        <w:rPr>
-          <w:lang w:val="en-MY" w:eastAsia="zh-CN"/>
-        </w:rPr>
-        <w:t xml:space="preserve"> loop. Then I find the expected value of S(3) by taking the total and divide 5 (the number of path). </w:t>
+      <w:proofErr w:type="gramEnd"/>
+      <w:r>
+        <w:rPr>
+          <w:lang w:val="en-MY" w:eastAsia="zh-CN"/>
+        </w:rPr>
+        <w:t xml:space="preserve"> loop. Then I find the expected value of </w:t>
+      </w:r>
+      <w:proofErr w:type="gramStart"/>
+      <w:r>
+        <w:rPr>
+          <w:lang w:val="en-MY" w:eastAsia="zh-CN"/>
+        </w:rPr>
+        <w:t>S(</w:t>
+      </w:r>
+      <w:proofErr w:type="gramEnd"/>
+      <w:r>
+        <w:rPr>
+          <w:lang w:val="en-MY" w:eastAsia="zh-CN"/>
+        </w:rPr>
+        <w:t xml:space="preserve">3) </w:t>
+      </w:r>
+      <w:r>
+        <w:rPr>
+          <w:lang w:val="en-MY" w:eastAsia="zh-CN"/>
+        </w:rPr>
+        <w:t>by taking the total and divide 1000</w:t>
+      </w:r>
+      <w:r>
+        <w:rPr>
+          <w:lang w:val="en-MY" w:eastAsia="zh-CN"/>
+        </w:rPr>
+        <w:t xml:space="preserve"> (the number of path). </w:t>
       </w:r>
     </w:p>
     <w:p>
@@ -1222,7 +1404,23 @@
           <w:b/>
           <w:lang w:val="en-MY" w:eastAsia="zh-CN"/>
         </w:rPr>
-        <w:t>Calculate the variance of S(3).</w:t>
+        <w:t xml:space="preserve">Calculate the variance of </w:t>
+      </w:r>
+      <w:proofErr w:type="gramStart"/>
+      <w:r>
+        <w:rPr>
+          <w:b/>
+          <w:lang w:val="en-MY" w:eastAsia="zh-CN"/>
+        </w:rPr>
+        <w:t>S(</w:t>
+      </w:r>
+      <w:proofErr w:type="gramEnd"/>
+      <w:r>
+        <w:rPr>
+          <w:b/>
+          <w:lang w:val="en-MY" w:eastAsia="zh-CN"/>
+        </w:rPr>
+        <w:t>3).</w:t>
       </w:r>
     </w:p>
     <w:p>
@@ -1237,7 +1435,54 @@
         <w:rPr>
           <w:lang w:val="en-MY" w:eastAsia="zh-CN"/>
         </w:rPr>
-        <w:t xml:space="preserve">First, I take the last row of data (consist of 5 data) then take the square of the data and set the variable named “total_square” to zero initially. After that, I add up the 5 values (which is already squared) by using a </w:t>
+        <w:t>First, I take th</w:t>
+      </w:r>
+      <w:r>
+        <w:rPr>
+          <w:lang w:val="en-MY" w:eastAsia="zh-CN"/>
+        </w:rPr>
+        <w:t>e last row of data (consist of 1000</w:t>
+      </w:r>
+      <w:r>
+        <w:rPr>
+          <w:lang w:val="en-MY" w:eastAsia="zh-CN"/>
+        </w:rPr>
+        <w:t xml:space="preserve"> data) then take the square of the data and set the variable named “</w:t>
+      </w:r>
+      <w:proofErr w:type="spellStart"/>
+      <w:r>
+        <w:rPr>
+          <w:lang w:val="en-MY" w:eastAsia="zh-CN"/>
+        </w:rPr>
+        <w:t>total_square</w:t>
+      </w:r>
+      <w:proofErr w:type="spellEnd"/>
+      <w:r>
+        <w:rPr>
+          <w:lang w:val="en-MY" w:eastAsia="zh-CN"/>
+        </w:rPr>
+        <w:t>” to zero initi</w:t>
+      </w:r>
+      <w:r>
+        <w:rPr>
+          <w:lang w:val="en-MY" w:eastAsia="zh-CN"/>
+        </w:rPr>
+        <w:t>ally. After that, I add up the 10000</w:t>
+      </w:r>
+      <w:bookmarkStart w:id="0" w:name="_GoBack"/>
+      <w:bookmarkEnd w:id="0"/>
+      <w:r>
+        <w:rPr>
+          <w:lang w:val="en-MY" w:eastAsia="zh-CN"/>
+        </w:rPr>
+        <w:t xml:space="preserve"> values (which is already squared) by using </w:t>
+      </w:r>
+      <w:proofErr w:type="gramStart"/>
+      <w:r>
+        <w:rPr>
+          <w:lang w:val="en-MY" w:eastAsia="zh-CN"/>
+        </w:rPr>
+        <w:t xml:space="preserve">a </w:t>
       </w:r>
       <w:r>
         <w:rPr>
@@ -1246,6 +1491,7 @@
         </w:rPr>
         <w:t>for</w:t>
       </w:r>
+      <w:proofErr w:type="gramEnd"/>
       <w:r>
         <w:rPr>
           <w:lang w:val="en-MY" w:eastAsia="zh-CN"/>
@@ -1678,21 +1924,7 @@
               <w:rFonts w:ascii="Cambria Math" w:eastAsiaTheme="minorEastAsia" w:hAnsi="Cambria Math"/>
               <w:lang w:val="en-MY" w:eastAsia="zh-CN"/>
             </w:rPr>
-            <m:t xml:space="preserve">-square of </m:t>
-          </m:r>
-          <m:r>
-            <w:rPr>
-              <w:rFonts w:ascii="Cambria Math" w:eastAsiaTheme="minorEastAsia" w:hAnsi="Cambria Math"/>
-              <w:lang w:val="en-MY" w:eastAsia="zh-CN"/>
-            </w:rPr>
-            <m:t>total</m:t>
-          </m:r>
-          <m:r>
-            <w:rPr>
-              <w:rFonts w:ascii="Cambria Math" w:eastAsiaTheme="minorEastAsia" w:hAnsi="Cambria Math"/>
-              <w:lang w:val="en-MY" w:eastAsia="zh-CN"/>
-            </w:rPr>
-            <m:t>÷n_path]</m:t>
+            <m:t>-square of total÷n_path]</m:t>
           </m:r>
         </m:oMath>
       </m:oMathPara>
@@ -1709,10 +1941,22 @@
         <w:rPr>
           <w:lang w:val="en-MY" w:eastAsia="zh-CN"/>
         </w:rPr>
-        <w:t>Note: the total is calculated when calculating expectation value of S(3)</w:t>
-      </w:r>
-      <w:bookmarkStart w:id="0" w:name="_GoBack"/>
-      <w:bookmarkEnd w:id="0"/>
+        <w:t xml:space="preserve">Note: the total is calculated when calculating expectation value of </w:t>
+      </w:r>
+      <w:proofErr w:type="gramStart"/>
+      <w:r>
+        <w:rPr>
+          <w:lang w:val="en-MY" w:eastAsia="zh-CN"/>
+        </w:rPr>
+        <w:t>S(</w:t>
+      </w:r>
+      <w:proofErr w:type="gramEnd"/>
+      <w:r>
+        <w:rPr>
+          <w:lang w:val="en-MY" w:eastAsia="zh-CN"/>
+        </w:rPr>
+        <w:t>3)</w:t>
+      </w:r>
     </w:p>
     <w:p>
       <w:pPr>
@@ -1773,7 +2017,23 @@
           <w:lang w:val="en-MY" w:eastAsia="zh-CN"/>
         </w:rPr>
         <w:lastRenderedPageBreak/>
-        <w:t>Calculate P[S(3)&gt; 39].</w:t>
+        <w:t>Calculate P[</w:t>
+      </w:r>
+      <w:proofErr w:type="gramStart"/>
+      <w:r>
+        <w:rPr>
+          <w:b/>
+          <w:lang w:val="en-MY" w:eastAsia="zh-CN"/>
+        </w:rPr>
+        <w:t>S(</w:t>
+      </w:r>
+      <w:proofErr w:type="gramEnd"/>
+      <w:r>
+        <w:rPr>
+          <w:b/>
+          <w:lang w:val="en-MY" w:eastAsia="zh-CN"/>
+        </w:rPr>
+        <w:t>3)&gt; 39].</w:t>
       </w:r>
     </w:p>
     <w:p>
@@ -1800,7 +2060,14 @@
         <w:rPr>
           <w:lang w:val="en-MY" w:eastAsia="zh-CN"/>
         </w:rPr>
-        <w:t xml:space="preserve">After that, I use a </w:t>
+        <w:t xml:space="preserve">After that, I use </w:t>
+      </w:r>
+      <w:proofErr w:type="gramStart"/>
+      <w:r>
+        <w:rPr>
+          <w:lang w:val="en-MY" w:eastAsia="zh-CN"/>
+        </w:rPr>
+        <w:t xml:space="preserve">a </w:t>
       </w:r>
       <w:r>
         <w:rPr>
@@ -1809,6 +2076,7 @@
         </w:rPr>
         <w:t>for</w:t>
       </w:r>
+      <w:proofErr w:type="gramEnd"/>
       <w:r>
         <w:rPr>
           <w:lang w:val="en-MY" w:eastAsia="zh-CN"/>
@@ -1885,7 +2153,23 @@
           <w:rFonts w:eastAsiaTheme="minorEastAsia"/>
           <w:lang w:val="en-MY" w:eastAsia="zh-CN"/>
         </w:rPr>
-        <w:t xml:space="preserve">loop, the value of probability that S(3) is larger than 39 is calculated by taking the variable “count” divide number of path. </w:t>
+        <w:t xml:space="preserve">loop, the value of probability that </w:t>
+      </w:r>
+      <w:proofErr w:type="gramStart"/>
+      <w:r>
+        <w:rPr>
+          <w:rFonts w:eastAsiaTheme="minorEastAsia"/>
+          <w:lang w:val="en-MY" w:eastAsia="zh-CN"/>
+        </w:rPr>
+        <w:t>S(</w:t>
+      </w:r>
+      <w:proofErr w:type="gramEnd"/>
+      <w:r>
+        <w:rPr>
+          <w:rFonts w:eastAsiaTheme="minorEastAsia"/>
+          <w:lang w:val="en-MY" w:eastAsia="zh-CN"/>
+        </w:rPr>
+        <w:t xml:space="preserve">3) is larger than 39 is calculated by taking the variable “count” divide number of path. </w:t>
       </w:r>
     </w:p>
     <w:p>
@@ -1919,7 +2203,23 @@
           <w:b/>
           <w:lang w:val="en-MY" w:eastAsia="zh-CN"/>
         </w:rPr>
-        <w:t>Calculate E[S(3) | S(3) &gt; 39].</w:t>
+        <w:t>Calculate E[</w:t>
+      </w:r>
+      <w:proofErr w:type="gramStart"/>
+      <w:r>
+        <w:rPr>
+          <w:b/>
+          <w:lang w:val="en-MY" w:eastAsia="zh-CN"/>
+        </w:rPr>
+        <w:t>S(</w:t>
+      </w:r>
+      <w:proofErr w:type="gramEnd"/>
+      <w:r>
+        <w:rPr>
+          <w:b/>
+          <w:lang w:val="en-MY" w:eastAsia="zh-CN"/>
+        </w:rPr>
+        <w:t>3) | S(3) &gt; 39].</w:t>
       </w:r>
     </w:p>
     <w:p>
@@ -1938,7 +2238,25 @@
           <w:szCs w:val="24"/>
           <w:lang w:val="en-MY" w:eastAsia="zh-CN"/>
         </w:rPr>
-        <w:t xml:space="preserve">When finding the probability that S(3) is larger than 39, we already find out that there are how many values which is larger than 39 </w:t>
+        <w:t xml:space="preserve">When finding the probability that </w:t>
+      </w:r>
+      <w:proofErr w:type="gramStart"/>
+      <w:r>
+        <w:rPr>
+          <w:rFonts w:eastAsia="Times New Roman"/>
+          <w:szCs w:val="24"/>
+          <w:lang w:val="en-MY" w:eastAsia="zh-CN"/>
+        </w:rPr>
+        <w:t>S(</w:t>
+      </w:r>
+      <w:proofErr w:type="gramEnd"/>
+      <w:r>
+        <w:rPr>
+          <w:rFonts w:eastAsia="Times New Roman"/>
+          <w:szCs w:val="24"/>
+          <w:lang w:val="en-MY" w:eastAsia="zh-CN"/>
+        </w:rPr>
+        <w:t xml:space="preserve">3) is larger than 39, we already find out that there are how many values which is larger than 39 </w:t>
       </w:r>
       <w:r>
         <w:rPr>
@@ -1980,7 +2298,16 @@
           <w:szCs w:val="24"/>
           <w:lang w:val="en-MY" w:eastAsia="zh-CN"/>
         </w:rPr>
-        <w:t xml:space="preserve"> in the loop. Furthermore, in the </w:t>
+        <w:t xml:space="preserve"> in the loop. Furthermore, in </w:t>
+      </w:r>
+      <w:proofErr w:type="gramStart"/>
+      <w:r>
+        <w:rPr>
+          <w:rFonts w:eastAsia="Times New Roman"/>
+          <w:szCs w:val="24"/>
+          <w:lang w:val="en-MY" w:eastAsia="zh-CN"/>
+        </w:rPr>
+        <w:t xml:space="preserve">the </w:t>
       </w:r>
       <w:r>
         <w:rPr>
@@ -1991,6 +2318,7 @@
         </w:rPr>
         <w:t>for</w:t>
       </w:r>
+      <w:proofErr w:type="gramEnd"/>
       <w:r>
         <w:rPr>
           <w:rFonts w:eastAsia="Times New Roman"/>
@@ -2044,7 +2372,23 @@
           <w:b/>
           <w:lang w:val="en-MY" w:eastAsia="zh-CN"/>
         </w:rPr>
-        <w:t xml:space="preserve">E[S(3) | S(3) &gt; 39] </w:t>
+        <w:t>E[</w:t>
+      </w:r>
+      <w:proofErr w:type="gramStart"/>
+      <w:r>
+        <w:rPr>
+          <w:b/>
+          <w:lang w:val="en-MY" w:eastAsia="zh-CN"/>
+        </w:rPr>
+        <w:t>S(</w:t>
+      </w:r>
+      <w:proofErr w:type="gramEnd"/>
+      <w:r>
+        <w:rPr>
+          <w:b/>
+          <w:lang w:val="en-MY" w:eastAsia="zh-CN"/>
+        </w:rPr>
+        <w:t xml:space="preserve">3) | S(3) &gt; 39] </w:t>
       </w:r>
       <w:r>
         <w:rPr>
@@ -2113,17 +2457,47 @@
           <w:sz w:val="24"/>
         </w:rPr>
       </w:pPr>
+      <w:proofErr w:type="spellStart"/>
+      <w:proofErr w:type="gramStart"/>
       <w:r>
         <w:rPr>
           <w:sz w:val="24"/>
         </w:rPr>
-        <w:t>dR(t) = [0.06</w:t>
-      </w:r>
+        <w:t>dR</w:t>
+      </w:r>
+      <w:proofErr w:type="spellEnd"/>
       <w:r>
         <w:rPr>
           <w:sz w:val="24"/>
         </w:rPr>
-        <w:t>4 - R(t)] dt + 0.27 R(t) dB</w:t>
+        <w:t>(</w:t>
+      </w:r>
+      <w:proofErr w:type="gramEnd"/>
+      <w:r>
+        <w:rPr>
+          <w:sz w:val="24"/>
+        </w:rPr>
+        <w:t>t) = [0.06</w:t>
+      </w:r>
+      <w:r>
+        <w:rPr>
+          <w:sz w:val="24"/>
+        </w:rPr>
+        <w:t xml:space="preserve">4 - R(t)] </w:t>
+      </w:r>
+      <w:proofErr w:type="spellStart"/>
+      <w:r>
+        <w:rPr>
+          <w:sz w:val="24"/>
+        </w:rPr>
+        <w:t>dt</w:t>
+      </w:r>
+      <w:proofErr w:type="spellEnd"/>
+      <w:r>
+        <w:rPr>
+          <w:sz w:val="24"/>
+        </w:rPr>
+        <w:t xml:space="preserve"> + 0.27 R(t) dB</w:t>
       </w:r>
       <w:r>
         <w:rPr>
@@ -2174,7 +2548,23 @@
           <w:b/>
           <w:lang w:val="en-MY" w:eastAsia="zh-CN"/>
         </w:rPr>
-        <w:t>Calculate the expectation value of R(1) based on the simulation.</w:t>
+        <w:t xml:space="preserve">Calculate the expectation value of </w:t>
+      </w:r>
+      <w:proofErr w:type="gramStart"/>
+      <w:r>
+        <w:rPr>
+          <w:b/>
+          <w:lang w:val="en-MY" w:eastAsia="zh-CN"/>
+        </w:rPr>
+        <w:t>R(</w:t>
+      </w:r>
+      <w:proofErr w:type="gramEnd"/>
+      <w:r>
+        <w:rPr>
+          <w:b/>
+          <w:lang w:val="en-MY" w:eastAsia="zh-CN"/>
+        </w:rPr>
+        <w:t>1) based on the simulation.</w:t>
       </w:r>
     </w:p>
     <w:p>
@@ -2207,7 +2597,21 @@
         <w:rPr>
           <w:lang w:val="en-MY" w:eastAsia="zh-CN"/>
         </w:rPr>
-        <w:t>row of simulated R(t)</w:t>
+        <w:t xml:space="preserve">row of simulated </w:t>
+      </w:r>
+      <w:proofErr w:type="gramStart"/>
+      <w:r>
+        <w:rPr>
+          <w:lang w:val="en-MY" w:eastAsia="zh-CN"/>
+        </w:rPr>
+        <w:t>R(</w:t>
+      </w:r>
+      <w:proofErr w:type="gramEnd"/>
+      <w:r>
+        <w:rPr>
+          <w:lang w:val="en-MY" w:eastAsia="zh-CN"/>
+        </w:rPr>
+        <w:t>t)</w:t>
       </w:r>
       <w:r>
         <w:rPr>
@@ -2251,7 +2655,21 @@
         <w:rPr>
           <w:lang w:val="en-MY" w:eastAsia="zh-CN"/>
         </w:rPr>
-        <w:t>loop then take the total divide the number of path to get the expectation value of R(1).</w:t>
+        <w:t xml:space="preserve">loop then take the total divide the number of path to get the expectation value of </w:t>
+      </w:r>
+      <w:proofErr w:type="gramStart"/>
+      <w:r>
+        <w:rPr>
+          <w:lang w:val="en-MY" w:eastAsia="zh-CN"/>
+        </w:rPr>
+        <w:t>R(</w:t>
+      </w:r>
+      <w:proofErr w:type="gramEnd"/>
+      <w:r>
+        <w:rPr>
+          <w:lang w:val="en-MY" w:eastAsia="zh-CN"/>
+        </w:rPr>
+        <w:t>1).</w:t>
       </w:r>
     </w:p>
     <w:p>
@@ -2284,7 +2702,23 @@
           <w:b/>
           <w:lang w:val="en-MY" w:eastAsia="zh-CN"/>
         </w:rPr>
-        <w:t>Calculate P[R(1)&gt; 2].</w:t>
+        <w:t>Calculate P[</w:t>
+      </w:r>
+      <w:proofErr w:type="gramStart"/>
+      <w:r>
+        <w:rPr>
+          <w:b/>
+          <w:lang w:val="en-MY" w:eastAsia="zh-CN"/>
+        </w:rPr>
+        <w:t>R(</w:t>
+      </w:r>
+      <w:proofErr w:type="gramEnd"/>
+      <w:r>
+        <w:rPr>
+          <w:b/>
+          <w:lang w:val="en-MY" w:eastAsia="zh-CN"/>
+        </w:rPr>
+        <w:t>1)&gt; 2].</w:t>
       </w:r>
     </w:p>
     <w:p>
@@ -2362,7 +2796,39 @@
           <w:rFonts w:eastAsiaTheme="minorEastAsia"/>
           <w:sz w:val="24"/>
         </w:rPr>
-        <w:t xml:space="preserve"> loop to check that whether the value of R(1) is greater than 2. If the value of R(1) is greater than 2, then</w:t>
+        <w:t xml:space="preserve"> loop to check that whether the value of </w:t>
+      </w:r>
+      <w:proofErr w:type="gramStart"/>
+      <w:r>
+        <w:rPr>
+          <w:rFonts w:eastAsiaTheme="minorEastAsia"/>
+          <w:sz w:val="24"/>
+        </w:rPr>
+        <w:t>R(</w:t>
+      </w:r>
+      <w:proofErr w:type="gramEnd"/>
+      <w:r>
+        <w:rPr>
+          <w:rFonts w:eastAsiaTheme="minorEastAsia"/>
+          <w:sz w:val="24"/>
+        </w:rPr>
+        <w:t xml:space="preserve">1) is greater than 2. If the value of </w:t>
+      </w:r>
+      <w:proofErr w:type="gramStart"/>
+      <w:r>
+        <w:rPr>
+          <w:rFonts w:eastAsiaTheme="minorEastAsia"/>
+          <w:sz w:val="24"/>
+        </w:rPr>
+        <w:t>R(</w:t>
+      </w:r>
+      <w:proofErr w:type="gramEnd"/>
+      <w:r>
+        <w:rPr>
+          <w:rFonts w:eastAsiaTheme="minorEastAsia"/>
+          <w:sz w:val="24"/>
+        </w:rPr>
+        <w:t>1) is greater than 2, then</w:t>
       </w:r>
       <w:r>
         <w:rPr>
@@ -2384,7 +2850,23 @@
           <w:rFonts w:eastAsiaTheme="minorEastAsia"/>
           <w:sz w:val="24"/>
         </w:rPr>
-        <w:t xml:space="preserve"> loop, I will take the count divide the number of path to get the probability that R(1) is greater than 2. </w:t>
+        <w:t xml:space="preserve"> loop, I will take the count divide the number of path to get the probability that </w:t>
+      </w:r>
+      <w:proofErr w:type="gramStart"/>
+      <w:r>
+        <w:rPr>
+          <w:rFonts w:eastAsiaTheme="minorEastAsia"/>
+          <w:sz w:val="24"/>
+        </w:rPr>
+        <w:t>R(</w:t>
+      </w:r>
+      <w:proofErr w:type="gramEnd"/>
+      <w:r>
+        <w:rPr>
+          <w:rFonts w:eastAsiaTheme="minorEastAsia"/>
+          <w:sz w:val="24"/>
+        </w:rPr>
+        <w:t xml:space="preserve">1) is greater than 2. </w:t>
       </w:r>
     </w:p>
     <w:p>
@@ -3449,8 +3931,18 @@
                 <w:color w:val="000000"/>
                 <w:lang w:val="en-MY" w:eastAsia="zh-CN"/>
               </w:rPr>
-              <w:t>BAT Bhd</w:t>
-            </w:r>
+              <w:t xml:space="preserve">BAT </w:t>
+            </w:r>
+            <w:proofErr w:type="spellStart"/>
+            <w:r>
+              <w:rPr>
+                <w:rFonts w:ascii="Calibri" w:eastAsia="Times New Roman" w:hAnsi="Calibri" w:cs="Times New Roman"/>
+                <w:color w:val="000000"/>
+                <w:lang w:val="en-MY" w:eastAsia="zh-CN"/>
+              </w:rPr>
+              <w:t>Bhd</w:t>
+            </w:r>
+            <w:proofErr w:type="spellEnd"/>
           </w:p>
         </w:tc>
         <w:tc>
@@ -3959,13 +4451,23 @@
                 <w:lang w:val="en-MY" w:eastAsia="zh-CN"/>
               </w:rPr>
             </w:pPr>
-            <w:r>
-              <w:rPr>
-                <w:rFonts w:ascii="Calibri" w:eastAsia="Times New Roman" w:hAnsi="Calibri" w:cs="Times New Roman"/>
-                <w:color w:val="000000"/>
-                <w:lang w:val="en-MY" w:eastAsia="zh-CN"/>
-              </w:rPr>
-              <w:t>Westports Holdings</w:t>
+            <w:proofErr w:type="spellStart"/>
+            <w:r>
+              <w:rPr>
+                <w:rFonts w:ascii="Calibri" w:eastAsia="Times New Roman" w:hAnsi="Calibri" w:cs="Times New Roman"/>
+                <w:color w:val="000000"/>
+                <w:lang w:val="en-MY" w:eastAsia="zh-CN"/>
+              </w:rPr>
+              <w:t>Westports</w:t>
+            </w:r>
+            <w:proofErr w:type="spellEnd"/>
+            <w:r>
+              <w:rPr>
+                <w:rFonts w:ascii="Calibri" w:eastAsia="Times New Roman" w:hAnsi="Calibri" w:cs="Times New Roman"/>
+                <w:color w:val="000000"/>
+                <w:lang w:val="en-MY" w:eastAsia="zh-CN"/>
+              </w:rPr>
+              <w:t xml:space="preserve"> Holdings</w:t>
             </w:r>
           </w:p>
         </w:tc>
@@ -4020,8 +4522,18 @@
                 <w:color w:val="000000"/>
                 <w:lang w:val="en-MY" w:eastAsia="zh-CN"/>
               </w:rPr>
-              <w:t>Infrastructure Proj</w:t>
-            </w:r>
+              <w:t xml:space="preserve">Infrastructure </w:t>
+            </w:r>
+            <w:proofErr w:type="spellStart"/>
+            <w:r>
+              <w:rPr>
+                <w:rFonts w:ascii="Calibri" w:eastAsia="Times New Roman" w:hAnsi="Calibri" w:cs="Times New Roman"/>
+                <w:color w:val="000000"/>
+                <w:lang w:val="en-MY" w:eastAsia="zh-CN"/>
+              </w:rPr>
+              <w:t>Proj</w:t>
+            </w:r>
+            <w:proofErr w:type="spellEnd"/>
           </w:p>
         </w:tc>
         <w:tc>
@@ -6205,8 +6717,18 @@
                 <w:color w:val="000000"/>
                 <w:lang w:val="en-MY" w:eastAsia="zh-CN"/>
               </w:rPr>
-              <w:t>Petronas Dagangan</w:t>
-            </w:r>
+              <w:t xml:space="preserve">Petronas </w:t>
+            </w:r>
+            <w:proofErr w:type="spellStart"/>
+            <w:r>
+              <w:rPr>
+                <w:rFonts w:ascii="Calibri" w:eastAsia="Times New Roman" w:hAnsi="Calibri" w:cs="Times New Roman"/>
+                <w:color w:val="000000"/>
+                <w:lang w:val="en-MY" w:eastAsia="zh-CN"/>
+              </w:rPr>
+              <w:t>Dagangan</w:t>
+            </w:r>
+            <w:proofErr w:type="spellEnd"/>
           </w:p>
         </w:tc>
         <w:tc>
@@ -7060,13 +7582,23 @@
                 <w:lang w:val="en-MY" w:eastAsia="zh-CN"/>
               </w:rPr>
             </w:pPr>
-            <w:r>
-              <w:rPr>
-                <w:rFonts w:ascii="Calibri" w:eastAsia="Times New Roman" w:hAnsi="Calibri" w:cs="Times New Roman"/>
-                <w:color w:val="000000"/>
-                <w:lang w:val="en-MY" w:eastAsia="zh-CN"/>
-              </w:rPr>
-              <w:t>Sapurakencana Petrol</w:t>
+            <w:proofErr w:type="spellStart"/>
+            <w:r>
+              <w:rPr>
+                <w:rFonts w:ascii="Calibri" w:eastAsia="Times New Roman" w:hAnsi="Calibri" w:cs="Times New Roman"/>
+                <w:color w:val="000000"/>
+                <w:lang w:val="en-MY" w:eastAsia="zh-CN"/>
+              </w:rPr>
+              <w:t>Sapurakencana</w:t>
+            </w:r>
+            <w:proofErr w:type="spellEnd"/>
+            <w:r>
+              <w:rPr>
+                <w:rFonts w:ascii="Calibri" w:eastAsia="Times New Roman" w:hAnsi="Calibri" w:cs="Times New Roman"/>
+                <w:color w:val="000000"/>
+                <w:lang w:val="en-MY" w:eastAsia="zh-CN"/>
+              </w:rPr>
+              <w:t xml:space="preserve"> Petrol</w:t>
             </w:r>
           </w:p>
         </w:tc>
@@ -7582,8 +8114,18 @@
                 <w:color w:val="000000"/>
                 <w:lang w:val="en-MY" w:eastAsia="zh-CN"/>
               </w:rPr>
-              <w:t>Tenaga Nasional</w:t>
-            </w:r>
+              <w:t xml:space="preserve">Tenaga </w:t>
+            </w:r>
+            <w:proofErr w:type="spellStart"/>
+            <w:r>
+              <w:rPr>
+                <w:rFonts w:ascii="Calibri" w:eastAsia="Times New Roman" w:hAnsi="Calibri" w:cs="Times New Roman"/>
+                <w:color w:val="000000"/>
+                <w:lang w:val="en-MY" w:eastAsia="zh-CN"/>
+              </w:rPr>
+              <w:t>Nasional</w:t>
+            </w:r>
+            <w:proofErr w:type="spellEnd"/>
           </w:p>
         </w:tc>
         <w:tc>
@@ -8179,8 +8721,16 @@
         <w:rPr>
           <w:lang w:val="en-MY"/>
         </w:rPr>
-        <w:t xml:space="preserve">In the outer for loop, I use the </w:t>
-      </w:r>
+        <w:t xml:space="preserve">In the outer for loop, I use </w:t>
+      </w:r>
+      <w:proofErr w:type="gramStart"/>
+      <w:r>
+        <w:rPr>
+          <w:lang w:val="en-MY"/>
+        </w:rPr>
+        <w:t xml:space="preserve">the </w:t>
+      </w:r>
+      <w:proofErr w:type="spellStart"/>
       <w:r>
         <w:rPr>
           <w:i/>
@@ -8188,6 +8738,8 @@
         </w:rPr>
         <w:t>i</w:t>
       </w:r>
+      <w:proofErr w:type="spellEnd"/>
+      <w:proofErr w:type="gramEnd"/>
       <w:r>
         <w:rPr>
           <w:lang w:val="en-MY"/>
@@ -8198,7 +8750,21 @@
         <w:rPr>
           <w:lang w:val="en-MY"/>
         </w:rPr>
-        <w:t xml:space="preserve">I add one is because in python to find the number-th of row it will always start from zero. To minus 5 is because </w:t>
+        <w:t>I add one is because in python to find the number-</w:t>
+      </w:r>
+      <w:proofErr w:type="spellStart"/>
+      <w:r>
+        <w:rPr>
+          <w:lang w:val="en-MY"/>
+        </w:rPr>
+        <w:t>th</w:t>
+      </w:r>
+      <w:proofErr w:type="spellEnd"/>
+      <w:r>
+        <w:rPr>
+          <w:lang w:val="en-MY"/>
+        </w:rPr>
+        <w:t xml:space="preserve"> of row it will always start from zero. To minus 5 is because </w:t>
       </w:r>
       <w:r>
         <w:rPr>

</xml_diff>